<commit_message>
added in story points for first user story and added some new user stories
</commit_message>
<xml_diff>
--- a/user_stories.docx
+++ b/user_stories.docx
@@ -1520,7 +1520,7 @@
       </w:tr>
       <w:tr>
         <w:trPr>
-          <w:trHeight w:val="532"/>
+          <w:trHeight w:val="514"/>
         </w:trPr>
         <w:tc>
           <w:tcPr>
@@ -1553,7 +1553,7 @@
                 <w:rFonts w:cs="Times New Roman"/>
                 <w:color w:val="000000"/>
               </w:rPr>
-              <w:t>Student</w:t>
+              <w:t>Teacher</w:t>
             </w:r>
           </w:p>
         </w:tc>
@@ -1587,48 +1587,279 @@
               <w:rPr>
                 <w:rFonts w:cs="Times New Roman"/>
               </w:rPr>
-              <w:t>see</w:t>
+              <w:t>go</w:t>
             </w:r>
             <w:proofErr w:type="gramEnd"/>
             <w:r>
               <w:rPr>
                 <w:rFonts w:cs="Times New Roman"/>
               </w:rPr>
-              <w:t xml:space="preserve"> my teachers’ lesson calendar</w:t>
-            </w:r>
-          </w:p>
-        </w:tc>
-        <w:tc>
-          <w:tcPr>
-            <w:tcW w:w="0" w:type="auto"/>
-            <w:tcBorders>
-              <w:top w:val="single" w:sz="6" w:space="0" w:color="000000"/>
-              <w:left w:val="single" w:sz="6" w:space="0" w:color="000000"/>
-              <w:bottom w:val="single" w:sz="6" w:space="0" w:color="000000"/>
-              <w:right w:val="single" w:sz="6" w:space="0" w:color="000000"/>
-            </w:tcBorders>
-            <w:tcMar>
-              <w:top w:w="105" w:type="dxa"/>
-              <w:left w:w="105" w:type="dxa"/>
-              <w:bottom w:w="105" w:type="dxa"/>
-              <w:right w:w="105" w:type="dxa"/>
-            </w:tcMar>
-            <w:vAlign w:val="center"/>
-          </w:tcPr>
-          <w:p>
-            <w:pPr>
-              <w:spacing w:line="0" w:lineRule="atLeast"/>
-              <w:jc w:val="center"/>
-              <w:rPr>
-                <w:rFonts w:cs="Times New Roman"/>
-              </w:rPr>
-            </w:pPr>
-            <w:r>
-              <w:rPr>
-                <w:rFonts w:cs="Times New Roman"/>
-              </w:rPr>
-              <w:t>I can double check my lesson time</w:t>
-            </w:r>
+              <w:t xml:space="preserve"> through a short and succinct FTUE</w:t>
+            </w:r>
+          </w:p>
+        </w:tc>
+        <w:tc>
+          <w:tcPr>
+            <w:tcW w:w="0" w:type="auto"/>
+            <w:tcBorders>
+              <w:top w:val="single" w:sz="6" w:space="0" w:color="000000"/>
+              <w:left w:val="single" w:sz="6" w:space="0" w:color="000000"/>
+              <w:bottom w:val="single" w:sz="6" w:space="0" w:color="000000"/>
+              <w:right w:val="single" w:sz="6" w:space="0" w:color="000000"/>
+            </w:tcBorders>
+            <w:tcMar>
+              <w:top w:w="105" w:type="dxa"/>
+              <w:left w:w="105" w:type="dxa"/>
+              <w:bottom w:w="105" w:type="dxa"/>
+              <w:right w:w="105" w:type="dxa"/>
+            </w:tcMar>
+            <w:vAlign w:val="center"/>
+          </w:tcPr>
+          <w:p>
+            <w:pPr>
+              <w:spacing w:line="0" w:lineRule="atLeast"/>
+              <w:jc w:val="center"/>
+              <w:rPr>
+                <w:rFonts w:cs="Times New Roman"/>
+              </w:rPr>
+            </w:pPr>
+            <w:r>
+              <w:rPr>
+                <w:rFonts w:cs="Times New Roman"/>
+              </w:rPr>
+              <w:t>I can learn to use the essential components of an app quickly</w:t>
+            </w:r>
+          </w:p>
+        </w:tc>
+      </w:tr>
+      <w:tr>
+        <w:trPr>
+          <w:trHeight w:val="514"/>
+        </w:trPr>
+        <w:tc>
+          <w:tcPr>
+            <w:tcW w:w="0" w:type="auto"/>
+            <w:tcBorders>
+              <w:top w:val="single" w:sz="6" w:space="0" w:color="000000"/>
+              <w:left w:val="single" w:sz="6" w:space="0" w:color="000000"/>
+              <w:bottom w:val="single" w:sz="6" w:space="0" w:color="000000"/>
+              <w:right w:val="single" w:sz="6" w:space="0" w:color="000000"/>
+            </w:tcBorders>
+            <w:tcMar>
+              <w:top w:w="105" w:type="dxa"/>
+              <w:left w:w="105" w:type="dxa"/>
+              <w:bottom w:w="105" w:type="dxa"/>
+              <w:right w:w="105" w:type="dxa"/>
+            </w:tcMar>
+            <w:vAlign w:val="center"/>
+          </w:tcPr>
+          <w:p>
+            <w:pPr>
+              <w:spacing w:line="0" w:lineRule="atLeast"/>
+              <w:jc w:val="center"/>
+              <w:rPr>
+                <w:rFonts w:cs="Times New Roman"/>
+                <w:color w:val="000000"/>
+              </w:rPr>
+            </w:pPr>
+            <w:r>
+              <w:rPr>
+                <w:rFonts w:cs="Times New Roman"/>
+                <w:color w:val="000000"/>
+              </w:rPr>
+              <w:lastRenderedPageBreak/>
+              <w:t>Teacher</w:t>
+            </w:r>
+          </w:p>
+        </w:tc>
+        <w:tc>
+          <w:tcPr>
+            <w:tcW w:w="0" w:type="auto"/>
+            <w:tcBorders>
+              <w:top w:val="single" w:sz="6" w:space="0" w:color="000000"/>
+              <w:left w:val="single" w:sz="6" w:space="0" w:color="000000"/>
+              <w:bottom w:val="single" w:sz="6" w:space="0" w:color="000000"/>
+              <w:right w:val="single" w:sz="6" w:space="0" w:color="000000"/>
+            </w:tcBorders>
+            <w:tcMar>
+              <w:top w:w="105" w:type="dxa"/>
+              <w:left w:w="105" w:type="dxa"/>
+              <w:bottom w:w="105" w:type="dxa"/>
+              <w:right w:w="105" w:type="dxa"/>
+            </w:tcMar>
+            <w:vAlign w:val="center"/>
+          </w:tcPr>
+          <w:p>
+            <w:pPr>
+              <w:spacing w:line="0" w:lineRule="atLeast"/>
+              <w:jc w:val="center"/>
+              <w:rPr>
+                <w:rFonts w:cs="Times New Roman"/>
+              </w:rPr>
+            </w:pPr>
+            <w:proofErr w:type="gramStart"/>
+            <w:r>
+              <w:rPr>
+                <w:rFonts w:cs="Times New Roman"/>
+              </w:rPr>
+              <w:t>to</w:t>
+            </w:r>
+            <w:proofErr w:type="gramEnd"/>
+            <w:r>
+              <w:rPr>
+                <w:rFonts w:cs="Times New Roman"/>
+              </w:rPr>
+              <w:t xml:space="preserve"> consult help pages</w:t>
+            </w:r>
+          </w:p>
+        </w:tc>
+        <w:tc>
+          <w:tcPr>
+            <w:tcW w:w="0" w:type="auto"/>
+            <w:tcBorders>
+              <w:top w:val="single" w:sz="6" w:space="0" w:color="000000"/>
+              <w:left w:val="single" w:sz="6" w:space="0" w:color="000000"/>
+              <w:bottom w:val="single" w:sz="6" w:space="0" w:color="000000"/>
+              <w:right w:val="single" w:sz="6" w:space="0" w:color="000000"/>
+            </w:tcBorders>
+            <w:tcMar>
+              <w:top w:w="105" w:type="dxa"/>
+              <w:left w:w="105" w:type="dxa"/>
+              <w:bottom w:w="105" w:type="dxa"/>
+              <w:right w:w="105" w:type="dxa"/>
+            </w:tcMar>
+            <w:vAlign w:val="center"/>
+          </w:tcPr>
+          <w:p>
+            <w:pPr>
+              <w:spacing w:line="0" w:lineRule="atLeast"/>
+              <w:jc w:val="center"/>
+              <w:rPr>
+                <w:rFonts w:cs="Times New Roman"/>
+              </w:rPr>
+            </w:pPr>
+            <w:r>
+              <w:rPr>
+                <w:rFonts w:cs="Times New Roman"/>
+              </w:rPr>
+              <w:t>I can find help on how to use the app if I get stuck</w:t>
+            </w:r>
+          </w:p>
+        </w:tc>
+      </w:tr>
+      <w:tr>
+        <w:trPr>
+          <w:trHeight w:val="514"/>
+        </w:trPr>
+        <w:tc>
+          <w:tcPr>
+            <w:tcW w:w="0" w:type="auto"/>
+            <w:tcBorders>
+              <w:top w:val="single" w:sz="6" w:space="0" w:color="000000"/>
+              <w:left w:val="single" w:sz="6" w:space="0" w:color="000000"/>
+              <w:bottom w:val="single" w:sz="6" w:space="0" w:color="000000"/>
+              <w:right w:val="single" w:sz="6" w:space="0" w:color="000000"/>
+            </w:tcBorders>
+            <w:tcMar>
+              <w:top w:w="105" w:type="dxa"/>
+              <w:left w:w="105" w:type="dxa"/>
+              <w:bottom w:w="105" w:type="dxa"/>
+              <w:right w:w="105" w:type="dxa"/>
+            </w:tcMar>
+            <w:vAlign w:val="center"/>
+          </w:tcPr>
+          <w:p>
+            <w:pPr>
+              <w:spacing w:line="0" w:lineRule="atLeast"/>
+              <w:jc w:val="center"/>
+              <w:rPr>
+                <w:rFonts w:cs="Times New Roman"/>
+                <w:color w:val="000000"/>
+              </w:rPr>
+            </w:pPr>
+            <w:r>
+              <w:rPr>
+                <w:rFonts w:cs="Times New Roman"/>
+                <w:color w:val="000000"/>
+              </w:rPr>
+              <w:t>Teacher</w:t>
+            </w:r>
+          </w:p>
+        </w:tc>
+        <w:tc>
+          <w:tcPr>
+            <w:tcW w:w="0" w:type="auto"/>
+            <w:tcBorders>
+              <w:top w:val="single" w:sz="6" w:space="0" w:color="000000"/>
+              <w:left w:val="single" w:sz="6" w:space="0" w:color="000000"/>
+              <w:bottom w:val="single" w:sz="6" w:space="0" w:color="000000"/>
+              <w:right w:val="single" w:sz="6" w:space="0" w:color="000000"/>
+            </w:tcBorders>
+            <w:tcMar>
+              <w:top w:w="105" w:type="dxa"/>
+              <w:left w:w="105" w:type="dxa"/>
+              <w:bottom w:w="105" w:type="dxa"/>
+              <w:right w:w="105" w:type="dxa"/>
+            </w:tcMar>
+            <w:vAlign w:val="center"/>
+          </w:tcPr>
+          <w:p>
+            <w:pPr>
+              <w:spacing w:line="0" w:lineRule="atLeast"/>
+              <w:jc w:val="center"/>
+              <w:rPr>
+                <w:rFonts w:cs="Times New Roman"/>
+              </w:rPr>
+            </w:pPr>
+            <w:proofErr w:type="gramStart"/>
+            <w:r>
+              <w:rPr>
+                <w:rFonts w:cs="Times New Roman"/>
+              </w:rPr>
+              <w:t>search</w:t>
+            </w:r>
+            <w:proofErr w:type="gramEnd"/>
+            <w:r>
+              <w:rPr>
+                <w:rFonts w:cs="Times New Roman"/>
+              </w:rPr>
+              <w:t xml:space="preserve"> for a particular student or inquiry</w:t>
+            </w:r>
+          </w:p>
+        </w:tc>
+        <w:tc>
+          <w:tcPr>
+            <w:tcW w:w="0" w:type="auto"/>
+            <w:tcBorders>
+              <w:top w:val="single" w:sz="6" w:space="0" w:color="000000"/>
+              <w:left w:val="single" w:sz="6" w:space="0" w:color="000000"/>
+              <w:bottom w:val="single" w:sz="6" w:space="0" w:color="000000"/>
+              <w:right w:val="single" w:sz="6" w:space="0" w:color="000000"/>
+            </w:tcBorders>
+            <w:tcMar>
+              <w:top w:w="105" w:type="dxa"/>
+              <w:left w:w="105" w:type="dxa"/>
+              <w:bottom w:w="105" w:type="dxa"/>
+              <w:right w:w="105" w:type="dxa"/>
+            </w:tcMar>
+            <w:vAlign w:val="center"/>
+          </w:tcPr>
+          <w:p>
+            <w:pPr>
+              <w:spacing w:line="0" w:lineRule="atLeast"/>
+              <w:jc w:val="center"/>
+              <w:rPr>
+                <w:rFonts w:cs="Times New Roman"/>
+              </w:rPr>
+            </w:pPr>
+            <w:r>
+              <w:rPr>
+                <w:rFonts w:cs="Times New Roman"/>
+              </w:rPr>
+              <w:t>I can quickly communicate or perform tasks</w:t>
+            </w:r>
+            <w:bookmarkStart w:id="0" w:name="_GoBack"/>
+            <w:bookmarkEnd w:id="0"/>
           </w:p>
         </w:tc>
       </w:tr>
@@ -1667,7 +1898,120 @@
                 <w:rFonts w:cs="Times New Roman"/>
                 <w:color w:val="000000"/>
               </w:rPr>
-              <w:lastRenderedPageBreak/>
+              <w:t>Student</w:t>
+            </w:r>
+          </w:p>
+        </w:tc>
+        <w:tc>
+          <w:tcPr>
+            <w:tcW w:w="0" w:type="auto"/>
+            <w:tcBorders>
+              <w:top w:val="single" w:sz="6" w:space="0" w:color="000000"/>
+              <w:left w:val="single" w:sz="6" w:space="0" w:color="000000"/>
+              <w:bottom w:val="single" w:sz="6" w:space="0" w:color="000000"/>
+              <w:right w:val="single" w:sz="6" w:space="0" w:color="000000"/>
+            </w:tcBorders>
+            <w:tcMar>
+              <w:top w:w="105" w:type="dxa"/>
+              <w:left w:w="105" w:type="dxa"/>
+              <w:bottom w:w="105" w:type="dxa"/>
+              <w:right w:w="105" w:type="dxa"/>
+            </w:tcMar>
+            <w:vAlign w:val="center"/>
+          </w:tcPr>
+          <w:p>
+            <w:pPr>
+              <w:spacing w:line="0" w:lineRule="atLeast"/>
+              <w:jc w:val="center"/>
+              <w:rPr>
+                <w:rFonts w:cs="Times New Roman"/>
+              </w:rPr>
+            </w:pPr>
+            <w:proofErr w:type="gramStart"/>
+            <w:r>
+              <w:rPr>
+                <w:rFonts w:cs="Times New Roman"/>
+              </w:rPr>
+              <w:t>see</w:t>
+            </w:r>
+            <w:proofErr w:type="gramEnd"/>
+            <w:r>
+              <w:rPr>
+                <w:rFonts w:cs="Times New Roman"/>
+              </w:rPr>
+              <w:t xml:space="preserve"> my teachers’ lesson calendar</w:t>
+            </w:r>
+          </w:p>
+        </w:tc>
+        <w:tc>
+          <w:tcPr>
+            <w:tcW w:w="0" w:type="auto"/>
+            <w:tcBorders>
+              <w:top w:val="single" w:sz="6" w:space="0" w:color="000000"/>
+              <w:left w:val="single" w:sz="6" w:space="0" w:color="000000"/>
+              <w:bottom w:val="single" w:sz="6" w:space="0" w:color="000000"/>
+              <w:right w:val="single" w:sz="6" w:space="0" w:color="000000"/>
+            </w:tcBorders>
+            <w:tcMar>
+              <w:top w:w="105" w:type="dxa"/>
+              <w:left w:w="105" w:type="dxa"/>
+              <w:bottom w:w="105" w:type="dxa"/>
+              <w:right w:w="105" w:type="dxa"/>
+            </w:tcMar>
+            <w:vAlign w:val="center"/>
+          </w:tcPr>
+          <w:p>
+            <w:pPr>
+              <w:spacing w:line="0" w:lineRule="atLeast"/>
+              <w:jc w:val="center"/>
+              <w:rPr>
+                <w:rFonts w:cs="Times New Roman"/>
+              </w:rPr>
+            </w:pPr>
+            <w:r>
+              <w:rPr>
+                <w:rFonts w:cs="Times New Roman"/>
+              </w:rPr>
+              <w:t>I can double check my lesson time</w:t>
+            </w:r>
+          </w:p>
+        </w:tc>
+      </w:tr>
+      <w:tr>
+        <w:trPr>
+          <w:trHeight w:val="532"/>
+        </w:trPr>
+        <w:tc>
+          <w:tcPr>
+            <w:tcW w:w="0" w:type="auto"/>
+            <w:tcBorders>
+              <w:top w:val="single" w:sz="6" w:space="0" w:color="000000"/>
+              <w:left w:val="single" w:sz="6" w:space="0" w:color="000000"/>
+              <w:bottom w:val="single" w:sz="6" w:space="0" w:color="000000"/>
+              <w:right w:val="single" w:sz="6" w:space="0" w:color="000000"/>
+            </w:tcBorders>
+            <w:tcMar>
+              <w:top w:w="105" w:type="dxa"/>
+              <w:left w:w="105" w:type="dxa"/>
+              <w:bottom w:w="105" w:type="dxa"/>
+              <w:right w:w="105" w:type="dxa"/>
+            </w:tcMar>
+            <w:vAlign w:val="center"/>
+          </w:tcPr>
+          <w:p>
+            <w:pPr>
+              <w:spacing w:line="0" w:lineRule="atLeast"/>
+              <w:jc w:val="center"/>
+              <w:rPr>
+                <w:rFonts w:cs="Times New Roman"/>
+                <w:color w:val="000000"/>
+              </w:rPr>
+            </w:pPr>
+            <w:r>
+              <w:rPr>
+                <w:rFonts w:cs="Times New Roman"/>
+                <w:color w:val="000000"/>
+              </w:rPr>
               <w:t>Student</w:t>
             </w:r>
           </w:p>
@@ -2499,15 +2843,7 @@
               <w:rPr>
                 <w:rFonts w:cs="Times New Roman"/>
               </w:rPr>
-              <w:t xml:space="preserve"> my </w:t>
-            </w:r>
-            <w:bookmarkStart w:id="0" w:name="_GoBack"/>
-            <w:bookmarkEnd w:id="0"/>
-            <w:r>
-              <w:rPr>
-                <w:rFonts w:cs="Times New Roman"/>
-              </w:rPr>
-              <w:t>make-up credits</w:t>
+              <w:t xml:space="preserve"> my make-up credits</w:t>
             </w:r>
           </w:p>
         </w:tc>

</xml_diff>